<commit_message>
Update Guideline for using Verfiable diploma schema content classes.docx
Update of the Guidelines document for the German Example
</commit_message>
<xml_diff>
--- a/examples of credentials/German example/Guideline for using Verfiable diploma schema content classes.docx
+++ b/examples of credentials/German example/Guideline for using Verfiable diploma schema content classes.docx
@@ -2,6 +2,319 @@
 <file path=word/document.xml><?xml version="1.0" encoding="utf-8"?>
 <w:document xmlns:wpc="http://schemas.microsoft.com/office/word/2010/wordprocessingCanvas" xmlns:cx="http://schemas.microsoft.com/office/drawing/2014/chartex" xmlns:cx1="http://schemas.microsoft.com/office/drawing/2015/9/8/chartex" xmlns:cx2="http://schemas.microsoft.com/office/drawing/2015/10/21/chartex" xmlns:cx3="http://schemas.microsoft.com/office/drawing/2016/5/9/chartex" xmlns:cx4="http://schemas.microsoft.com/office/drawing/2016/5/10/chartex" xmlns:cx5="http://schemas.microsoft.com/office/drawing/2016/5/11/chartex" xmlns:cx6="http://schemas.microsoft.com/office/drawing/2016/5/12/chartex" xmlns:cx7="http://schemas.microsoft.com/office/drawing/2016/5/13/chartex" xmlns:cx8="http://schemas.microsoft.com/office/drawing/2016/5/14/chartex" xmlns:mc="http://schemas.openxmlformats.org/markup-compatibility/2006" xmlns:aink="http://schemas.microsoft.com/office/drawing/2016/ink" xmlns:am3d="http://schemas.microsoft.com/office/drawing/2017/model3d" xmlns:o="urn:schemas-microsoft-com:office:office" xmlns:r="http://schemas.openxmlformats.org/officeDocument/2006/relationships" xmlns:m="http://schemas.openxmlformats.org/officeDocument/2006/math" xmlns:v="urn:schemas-microsoft-com:vml" xmlns:wp14="http://schemas.microsoft.com/office/word/2010/wordprocessingDrawing" xmlns:wp="http://schemas.openxmlformats.org/drawingml/2006/wordprocessingDrawing" xmlns:w10="urn:schemas-microsoft-com:office:word" xmlns:w="http://schemas.openxmlformats.org/wordprocessingml/2006/main" xmlns:w14="http://schemas.microsoft.com/office/word/2010/wordml" xmlns:w15="http://schemas.microsoft.com/office/word/2012/wordml" xmlns:w16cex="http://schemas.microsoft.com/office/word/2018/wordml/cex" xmlns:w16cid="http://schemas.microsoft.com/office/word/2016/wordml/cid" xmlns:w16="http://schemas.microsoft.com/office/word/2018/wordml" xmlns:w16sdtdh="http://schemas.microsoft.com/office/word/2020/wordml/sdtdatahash" xmlns:w16se="http://schemas.microsoft.com/office/word/2015/wordml/symex" xmlns:wpg="http://schemas.microsoft.com/office/word/2010/wordprocessingGroup" xmlns:wpi="http://schemas.microsoft.com/office/word/2010/wordprocessingInk" xmlns:wne="http://schemas.microsoft.com/office/word/2006/wordml" xmlns:wps="http://schemas.microsoft.com/office/word/2010/wordprocessingShape" mc:Ignorable="w14 w15 w16se w16cid w16 w16cex w16sdtdh wp14">
   <w:body>
+    <w:tbl>
+      <w:tblPr>
+        <w:tblStyle w:val="TableGrid"/>
+        <w:tblW w:w="0" w:type="auto"/>
+        <w:tblLook w:val="04A0" w:firstRow="1" w:lastRow="0" w:firstColumn="1" w:lastColumn="0" w:noHBand="0" w:noVBand="1"/>
+      </w:tblPr>
+      <w:tblGrid>
+        <w:gridCol w:w="2263"/>
+        <w:gridCol w:w="6753"/>
+      </w:tblGrid>
+      <w:tr>
+        <w:tc>
+          <w:tcPr>
+            <w:tcW w:w="2263" w:type="dxa"/>
+            <w:shd w:val="clear" w:color="auto" w:fill="2F5496" w:themeFill="accent1" w:themeFillShade="BF"/>
+          </w:tcPr>
+          <w:p>
+            <w:pPr>
+              <w:jc w:val="both"/>
+              <w:rPr>
+                <w:rFonts w:ascii="Arial" w:hAnsi="Arial" w:cs="Arial"/>
+                <w:color w:val="FFFFFF" w:themeColor="background1"/>
+                <w:sz w:val="20"/>
+                <w:szCs w:val="20"/>
+              </w:rPr>
+            </w:pPr>
+            <w:r>
+              <w:rPr>
+                <w:rFonts w:ascii="Arial" w:hAnsi="Arial" w:cs="Arial"/>
+                <w:color w:val="FFFFFF" w:themeColor="background1"/>
+                <w:sz w:val="20"/>
+                <w:szCs w:val="20"/>
+              </w:rPr>
+              <w:t>Document version</w:t>
+            </w:r>
+          </w:p>
+        </w:tc>
+        <w:tc>
+          <w:tcPr>
+            <w:tcW w:w="6753" w:type="dxa"/>
+          </w:tcPr>
+          <w:p>
+            <w:pPr>
+              <w:jc w:val="both"/>
+              <w:rPr>
+                <w:rFonts w:ascii="Arial" w:hAnsi="Arial" w:cs="Arial"/>
+                <w:sz w:val="20"/>
+                <w:szCs w:val="20"/>
+              </w:rPr>
+            </w:pPr>
+            <w:r>
+              <w:rPr>
+                <w:rFonts w:ascii="Arial" w:hAnsi="Arial" w:cs="Arial"/>
+                <w:sz w:val="20"/>
+                <w:szCs w:val="20"/>
+              </w:rPr>
+              <w:t>V1.1</w:t>
+            </w:r>
+          </w:p>
+        </w:tc>
+      </w:tr>
+      <w:tr>
+        <w:tc>
+          <w:tcPr>
+            <w:tcW w:w="2263" w:type="dxa"/>
+            <w:shd w:val="clear" w:color="auto" w:fill="2F5496" w:themeFill="accent1" w:themeFillShade="BF"/>
+          </w:tcPr>
+          <w:p>
+            <w:pPr>
+              <w:jc w:val="both"/>
+              <w:rPr>
+                <w:rFonts w:ascii="Arial" w:hAnsi="Arial" w:cs="Arial"/>
+                <w:color w:val="FFFFFF" w:themeColor="background1"/>
+                <w:sz w:val="20"/>
+                <w:szCs w:val="20"/>
+              </w:rPr>
+            </w:pPr>
+            <w:r>
+              <w:rPr>
+                <w:rFonts w:ascii="Arial" w:hAnsi="Arial" w:cs="Arial"/>
+                <w:color w:val="FFFFFF" w:themeColor="background1"/>
+                <w:sz w:val="20"/>
+                <w:szCs w:val="20"/>
+              </w:rPr>
+              <w:t>Project</w:t>
+            </w:r>
+          </w:p>
+        </w:tc>
+        <w:tc>
+          <w:tcPr>
+            <w:tcW w:w="6753" w:type="dxa"/>
+          </w:tcPr>
+          <w:p>
+            <w:pPr>
+              <w:jc w:val="both"/>
+              <w:rPr>
+                <w:rFonts w:ascii="Arial" w:hAnsi="Arial" w:cs="Arial"/>
+                <w:sz w:val="20"/>
+                <w:szCs w:val="20"/>
+              </w:rPr>
+            </w:pPr>
+            <w:r>
+              <w:rPr>
+                <w:rFonts w:ascii="Arial" w:hAnsi="Arial" w:cs="Arial"/>
+                <w:sz w:val="20"/>
+                <w:szCs w:val="20"/>
+              </w:rPr>
+              <w:t>European Blockchain Service Infrastructure- Educational Use Case</w:t>
+            </w:r>
+          </w:p>
+        </w:tc>
+      </w:tr>
+      <w:tr>
+        <w:tc>
+          <w:tcPr>
+            <w:tcW w:w="2263" w:type="dxa"/>
+            <w:shd w:val="clear" w:color="auto" w:fill="2F5496" w:themeFill="accent1" w:themeFillShade="BF"/>
+          </w:tcPr>
+          <w:p>
+            <w:pPr>
+              <w:jc w:val="both"/>
+              <w:rPr>
+                <w:rFonts w:ascii="Arial" w:hAnsi="Arial" w:cs="Arial"/>
+                <w:color w:val="FFFFFF" w:themeColor="background1"/>
+                <w:sz w:val="20"/>
+                <w:szCs w:val="20"/>
+              </w:rPr>
+            </w:pPr>
+            <w:r>
+              <w:rPr>
+                <w:rFonts w:ascii="Arial" w:hAnsi="Arial" w:cs="Arial"/>
+                <w:color w:val="FFFFFF" w:themeColor="background1"/>
+                <w:sz w:val="20"/>
+                <w:szCs w:val="20"/>
+              </w:rPr>
+              <w:t>Authors</w:t>
+            </w:r>
+          </w:p>
+        </w:tc>
+        <w:tc>
+          <w:tcPr>
+            <w:tcW w:w="6753" w:type="dxa"/>
+          </w:tcPr>
+          <w:p>
+            <w:pPr>
+              <w:jc w:val="both"/>
+              <w:rPr>
+                <w:rFonts w:ascii="Arial" w:hAnsi="Arial" w:cs="Arial"/>
+                <w:sz w:val="20"/>
+                <w:szCs w:val="20"/>
+                <w:lang w:val="es-ES"/>
+              </w:rPr>
+            </w:pPr>
+            <w:r>
+              <w:rPr>
+                <w:rFonts w:ascii="Arial" w:hAnsi="Arial" w:cs="Arial"/>
+                <w:sz w:val="20"/>
+                <w:szCs w:val="20"/>
+                <w:lang w:val="es-ES"/>
+              </w:rPr>
+              <w:t>Carmen L Padrón-Nápoles (KIC)</w:t>
+            </w:r>
+          </w:p>
+        </w:tc>
+      </w:tr>
+      <w:tr>
+        <w:tc>
+          <w:tcPr>
+            <w:tcW w:w="2263" w:type="dxa"/>
+            <w:shd w:val="clear" w:color="auto" w:fill="2F5496" w:themeFill="accent1" w:themeFillShade="BF"/>
+          </w:tcPr>
+          <w:p>
+            <w:pPr>
+              <w:jc w:val="both"/>
+              <w:rPr>
+                <w:rFonts w:ascii="Arial" w:hAnsi="Arial" w:cs="Arial"/>
+                <w:color w:val="FFFFFF" w:themeColor="background1"/>
+                <w:sz w:val="20"/>
+                <w:szCs w:val="20"/>
+              </w:rPr>
+            </w:pPr>
+            <w:r>
+              <w:rPr>
+                <w:rFonts w:ascii="Arial" w:hAnsi="Arial" w:cs="Arial"/>
+                <w:color w:val="FFFFFF" w:themeColor="background1"/>
+                <w:sz w:val="20"/>
+                <w:szCs w:val="20"/>
+              </w:rPr>
+              <w:t xml:space="preserve">Version shared with </w:t>
+            </w:r>
+          </w:p>
+        </w:tc>
+        <w:tc>
+          <w:tcPr>
+            <w:tcW w:w="6753" w:type="dxa"/>
+          </w:tcPr>
+          <w:p>
+            <w:pPr>
+              <w:jc w:val="both"/>
+              <w:rPr>
+                <w:rFonts w:ascii="Arial" w:hAnsi="Arial" w:cs="Arial"/>
+                <w:sz w:val="20"/>
+                <w:szCs w:val="20"/>
+              </w:rPr>
+            </w:pPr>
+            <w:r>
+              <w:rPr>
+                <w:rFonts w:ascii="Arial" w:hAnsi="Arial" w:cs="Arial"/>
+                <w:sz w:val="20"/>
+                <w:szCs w:val="20"/>
+              </w:rPr>
+              <w:t>German participant in the Use Case</w:t>
+            </w:r>
+          </w:p>
+        </w:tc>
+      </w:tr>
+      <w:tr>
+        <w:tc>
+          <w:tcPr>
+            <w:tcW w:w="2263" w:type="dxa"/>
+            <w:shd w:val="clear" w:color="auto" w:fill="2F5496" w:themeFill="accent1" w:themeFillShade="BF"/>
+          </w:tcPr>
+          <w:p>
+            <w:pPr>
+              <w:jc w:val="both"/>
+              <w:rPr>
+                <w:rFonts w:ascii="Arial" w:hAnsi="Arial" w:cs="Arial"/>
+                <w:color w:val="FFFFFF" w:themeColor="background1"/>
+                <w:sz w:val="20"/>
+                <w:szCs w:val="20"/>
+              </w:rPr>
+            </w:pPr>
+            <w:proofErr w:type="gramStart"/>
+            <w:r>
+              <w:rPr>
+                <w:rFonts w:ascii="Arial" w:hAnsi="Arial" w:cs="Arial"/>
+                <w:color w:val="FFFFFF" w:themeColor="background1"/>
+                <w:sz w:val="20"/>
+                <w:szCs w:val="20"/>
+              </w:rPr>
+              <w:t>Current status</w:t>
+            </w:r>
+            <w:proofErr w:type="gramEnd"/>
+          </w:p>
+        </w:tc>
+        <w:tc>
+          <w:tcPr>
+            <w:tcW w:w="6753" w:type="dxa"/>
+          </w:tcPr>
+          <w:p>
+            <w:pPr>
+              <w:jc w:val="both"/>
+              <w:rPr>
+                <w:rFonts w:ascii="Arial" w:hAnsi="Arial" w:cs="Arial"/>
+                <w:sz w:val="20"/>
+                <w:szCs w:val="20"/>
+              </w:rPr>
+            </w:pPr>
+            <w:r>
+              <w:rPr>
+                <w:rFonts w:ascii="Arial" w:hAnsi="Arial" w:cs="Arial"/>
+                <w:sz w:val="20"/>
+                <w:szCs w:val="20"/>
+              </w:rPr>
+              <w:t>To be validated</w:t>
+            </w:r>
+          </w:p>
+        </w:tc>
+      </w:tr>
+      <w:tr>
+        <w:tc>
+          <w:tcPr>
+            <w:tcW w:w="2263" w:type="dxa"/>
+            <w:shd w:val="clear" w:color="auto" w:fill="2F5496" w:themeFill="accent1" w:themeFillShade="BF"/>
+          </w:tcPr>
+          <w:p>
+            <w:pPr>
+              <w:jc w:val="both"/>
+              <w:rPr>
+                <w:rFonts w:ascii="Arial" w:hAnsi="Arial" w:cs="Arial"/>
+                <w:color w:val="FFFFFF" w:themeColor="background1"/>
+                <w:sz w:val="20"/>
+                <w:szCs w:val="20"/>
+              </w:rPr>
+            </w:pPr>
+            <w:r>
+              <w:rPr>
+                <w:rFonts w:ascii="Arial" w:hAnsi="Arial" w:cs="Arial"/>
+                <w:color w:val="FFFFFF" w:themeColor="background1"/>
+                <w:sz w:val="20"/>
+                <w:szCs w:val="20"/>
+              </w:rPr>
+              <w:t>Validated by</w:t>
+            </w:r>
+          </w:p>
+        </w:tc>
+        <w:tc>
+          <w:tcPr>
+            <w:tcW w:w="6753" w:type="dxa"/>
+          </w:tcPr>
+          <w:p>
+            <w:pPr>
+              <w:jc w:val="both"/>
+              <w:rPr>
+                <w:rFonts w:ascii="Arial" w:hAnsi="Arial" w:cs="Arial"/>
+                <w:sz w:val="20"/>
+                <w:szCs w:val="20"/>
+              </w:rPr>
+            </w:pPr>
+          </w:p>
+        </w:tc>
+      </w:tr>
+    </w:tbl>
     <w:p>
       <w:pPr>
         <w:jc w:val="both"/>
@@ -12,14 +325,56 @@
           <w:noProof/>
         </w:rPr>
       </w:pPr>
+    </w:p>
+    <w:p>
+      <w:pPr>
+        <w:jc w:val="both"/>
+        <w:rPr>
+          <w:rFonts w:ascii="Arial" w:hAnsi="Arial" w:cs="Arial"/>
+        </w:rPr>
+      </w:pPr>
       <w:r>
         <w:rPr>
           <w:rFonts w:ascii="Arial" w:hAnsi="Arial" w:cs="Arial"/>
           <w:b/>
           <w:bCs/>
-          <w:noProof/>
-        </w:rPr>
-        <w:t>General guideline to create new examples for the Educational Use case.</w:t>
+        </w:rPr>
+        <w:t>Object:</w:t>
+      </w:r>
+      <w:r>
+        <w:rPr>
+          <w:rFonts w:ascii="Arial" w:hAnsi="Arial" w:cs="Arial"/>
+          <w:b/>
+          <w:bCs/>
+        </w:rPr>
+        <w:t xml:space="preserve"> </w:t>
+      </w:r>
+      <w:r>
+        <w:rPr>
+          <w:rFonts w:ascii="Arial" w:hAnsi="Arial" w:cs="Arial"/>
+        </w:rPr>
+        <w:t xml:space="preserve">This document presents a basic </w:t>
+      </w:r>
+      <w:r>
+        <w:rPr>
+          <w:rFonts w:ascii="Arial" w:hAnsi="Arial" w:cs="Arial"/>
+        </w:rPr>
+        <w:t xml:space="preserve">general guideline describing how to create new examples to be used in the Educational Use Case. It is recommended to use this document as a complement of the Recommended Practices </w:t>
+      </w:r>
+      <w:hyperlink r:id="rId5" w:history="1">
+        <w:r>
+          <w:rPr>
+            <w:rStyle w:val="Hyperlink"/>
+            <w:rFonts w:ascii="Arial" w:hAnsi="Arial" w:cs="Arial"/>
+          </w:rPr>
+          <w:t>document</w:t>
+        </w:r>
+      </w:hyperlink>
+      <w:r>
+        <w:rPr>
+          <w:rFonts w:ascii="Arial" w:hAnsi="Arial" w:cs="Arial"/>
+        </w:rPr>
+        <w:t xml:space="preserve"> </w:t>
       </w:r>
     </w:p>
     <w:p>
@@ -30,16 +385,45 @@
           <w:noProof/>
         </w:rPr>
       </w:pPr>
-      <w:r>
-        <w:rPr>
-          <w:rFonts w:ascii="Arial" w:hAnsi="Arial" w:cs="Arial"/>
-          <w:noProof/>
-        </w:rPr>
-        <w:t>Verifiable Attestations are a special type of Verifiable Credentials (VCs) that Natural Persons and Legal Entities can put forward  as evidence of certain attributes/properties or as evidence of a permit/attestation/authorization he/she/it received.</w:t>
-      </w:r>
     </w:p>
     <w:p>
       <w:pPr>
+        <w:jc w:val="both"/>
+        <w:rPr>
+          <w:rFonts w:ascii="Arial" w:hAnsi="Arial" w:cs="Arial"/>
+          <w:b/>
+          <w:bCs/>
+          <w:noProof/>
+        </w:rPr>
+      </w:pPr>
+      <w:r>
+        <w:rPr>
+          <w:rFonts w:ascii="Arial" w:hAnsi="Arial" w:cs="Arial"/>
+          <w:b/>
+          <w:bCs/>
+          <w:noProof/>
+        </w:rPr>
+        <w:t>General guideline to create new examples for the Educational Use case.</w:t>
+      </w:r>
+    </w:p>
+    <w:p>
+      <w:pPr>
+        <w:jc w:val="both"/>
+        <w:rPr>
+          <w:rFonts w:ascii="Arial" w:hAnsi="Arial" w:cs="Arial"/>
+          <w:noProof/>
+        </w:rPr>
+      </w:pPr>
+      <w:r>
+        <w:rPr>
+          <w:rFonts w:ascii="Arial" w:hAnsi="Arial" w:cs="Arial"/>
+          <w:noProof/>
+        </w:rPr>
+        <w:t>Verifiable Attestations are a special type of Verifiable Credentials (VCs) that Natural Persons and Legal Entities can put forward  as evidence of certain attributes/properties or as evidence of a permit/attestation/authorization he/she/it received.</w:t>
+      </w:r>
+    </w:p>
+    <w:p>
+      <w:pPr>
         <w:rPr>
           <w:rFonts w:ascii="Arial" w:hAnsi="Arial" w:cs="Arial"/>
           <w:noProof/>
@@ -57,14 +441,42 @@
           <w:rFonts w:ascii="Arial" w:hAnsi="Arial" w:cs="Arial"/>
           <w:noProof/>
         </w:rPr>
-        <w:t xml:space="preserve">are being modelled as </w:t>
-      </w:r>
-      <w:r>
-        <w:rPr>
-          <w:rFonts w:ascii="Arial" w:hAnsi="Arial" w:cs="Arial"/>
-          <w:noProof/>
-        </w:rPr>
-        <w:t xml:space="preserve">Verfiable Attestations which can be used to indicate </w:t>
+        <w:t>are</w:t>
+      </w:r>
+      <w:r>
+        <w:rPr>
+          <w:rFonts w:ascii="Arial" w:hAnsi="Arial" w:cs="Arial"/>
+          <w:noProof/>
+        </w:rPr>
+        <w:t xml:space="preserve"> </w:t>
+      </w:r>
+      <w:r>
+        <w:rPr>
+          <w:rFonts w:ascii="Arial" w:hAnsi="Arial" w:cs="Arial"/>
+          <w:noProof/>
+        </w:rPr>
+        <w:t>Verfiable Attestations which can be used to</w:t>
+      </w:r>
+      <w:r>
+        <w:rPr>
+          <w:rFonts w:ascii="Arial" w:hAnsi="Arial" w:cs="Arial"/>
+          <w:noProof/>
+        </w:rPr>
+        <w:t xml:space="preserve"> model the information </w:t>
+      </w:r>
+      <w:r>
+        <w:rPr>
+          <w:rFonts w:ascii="Arial" w:hAnsi="Arial" w:cs="Arial"/>
+          <w:noProof/>
+        </w:rPr>
+        <w:t xml:space="preserve"> indicate</w:t>
+      </w:r>
+      <w:r>
+        <w:rPr>
+          <w:rFonts w:ascii="Arial" w:hAnsi="Arial" w:cs="Arial"/>
+          <w:noProof/>
+        </w:rPr>
+        <w:t xml:space="preserve">d in </w:t>
       </w:r>
       <w:r>
         <w:rPr>
@@ -78,7 +490,21 @@
           <w:rFonts w:ascii="Arial" w:hAnsi="Arial" w:cs="Arial"/>
           <w:noProof/>
         </w:rPr>
-        <w:t xml:space="preserve">or all </w:t>
+        <w:t xml:space="preserve">or </w:t>
+      </w:r>
+      <w:r>
+        <w:rPr>
+          <w:rFonts w:ascii="Arial" w:hAnsi="Arial" w:cs="Arial"/>
+          <w:noProof/>
+        </w:rPr>
+        <w:t>any posible logical combination</w:t>
+      </w:r>
+      <w:r>
+        <w:rPr>
+          <w:rFonts w:ascii="Arial" w:hAnsi="Arial" w:cs="Arial"/>
+          <w:noProof/>
+        </w:rPr>
+        <w:t xml:space="preserve"> </w:t>
       </w:r>
       <w:r>
         <w:rPr>
@@ -261,7 +687,7 @@
         </w:rPr>
         <w:t xml:space="preserve">The next figure includes an UML diagram presenting the main relationships between the different content classes of the Verfiable diploma schema. This diagram should be used as an aid to better understand how the different entities described in the </w:t>
       </w:r>
-      <w:hyperlink r:id="rId5" w:history="1">
+      <w:hyperlink r:id="rId6" w:history="1">
         <w:r>
           <w:rPr>
             <w:rStyle w:val="Hyperlink"/>
@@ -285,7 +711,7 @@
         </w:rPr>
         <w:t xml:space="preserve"> and the </w:t>
       </w:r>
-      <w:hyperlink r:id="rId6" w:history="1">
+      <w:hyperlink r:id="rId7" w:history="1">
         <w:r>
           <w:rPr>
             <w:rStyle w:val="Hyperlink"/>
@@ -352,7 +778,7 @@
                     <pic:cNvPicPr/>
                   </pic:nvPicPr>
                   <pic:blipFill>
-                    <a:blip r:embed="rId7" cstate="print">
+                    <a:blip r:embed="rId8" cstate="print">
                       <a:extLst>
                         <a:ext uri="{28A0092B-C50C-407E-A947-70E740481C1C}">
                           <a14:useLocalDpi xmlns:a14="http://schemas.microsoft.com/office/drawing/2010/main" val="0"/>
@@ -430,7 +856,7 @@
         </w:rPr>
         <w:t xml:space="preserve"> got as reference </w:t>
       </w:r>
-      <w:hyperlink r:id="rId8" w:history="1">
+      <w:hyperlink r:id="rId9" w:history="1">
         <w:r>
           <w:rPr>
             <w:rStyle w:val="Hyperlink"/>
@@ -564,7 +990,7 @@
           <w:b/>
           <w:bCs/>
         </w:rPr>
-        <w:t xml:space="preserve">A </w:t>
+        <w:t>A Verifiable</w:t>
       </w:r>
       <w:r>
         <w:rPr>
@@ -572,7 +998,7 @@
           <w:b/>
           <w:bCs/>
         </w:rPr>
-        <w:t>Verifiable</w:t>
+        <w:t xml:space="preserve"> </w:t>
       </w:r>
       <w:r>
         <w:rPr>
@@ -580,23 +1006,7 @@
           <w:b/>
           <w:bCs/>
         </w:rPr>
-        <w:t xml:space="preserve"> </w:t>
-      </w:r>
-      <w:r>
-        <w:rPr>
-          <w:rFonts w:ascii="Arial" w:hAnsi="Arial" w:cs="Arial"/>
-          <w:b/>
-          <w:bCs/>
-        </w:rPr>
-        <w:t>Attestation</w:t>
-      </w:r>
-      <w:r>
-        <w:rPr>
-          <w:rFonts w:ascii="Arial" w:hAnsi="Arial" w:cs="Arial"/>
-          <w:b/>
-          <w:bCs/>
-        </w:rPr>
-        <w:t xml:space="preserve"> for the organization</w:t>
+        <w:t>Attestation for the organization</w:t>
       </w:r>
       <w:r>
         <w:rPr>
@@ -654,18 +1064,50 @@
           <w:rFonts w:ascii="Arial" w:hAnsi="Arial" w:cs="Arial"/>
           <w:noProof/>
         </w:rPr>
-        <w:t xml:space="preserve">which includes all the data related to the overall learning </w:t>
-      </w:r>
-      <w:r>
-        <w:rPr>
-          <w:rFonts w:ascii="Arial" w:hAnsi="Arial" w:cs="Arial"/>
-          <w:noProof/>
-        </w:rPr>
-        <w:t xml:space="preserve">qualification based on the different learning </w:t>
-      </w:r>
-      <w:r>
-        <w:rPr>
-          <w:rFonts w:ascii="Arial" w:hAnsi="Arial" w:cs="Arial"/>
+        <w:t>which includes all the data related to</w:t>
+      </w:r>
+      <w:r>
+        <w:rPr>
+          <w:rFonts w:ascii="Arial" w:hAnsi="Arial" w:cs="Arial"/>
+          <w:noProof/>
+        </w:rPr>
+        <w:t xml:space="preserve"> Certificate </w:t>
+      </w:r>
+      <w:r>
+        <w:rPr>
+          <w:rFonts w:ascii="Arial" w:hAnsi="Arial" w:cs="Arial"/>
+          <w:noProof/>
+        </w:rPr>
+        <w:t>of the Higher Education Entrance Qualification which describes</w:t>
+      </w:r>
+      <w:r>
+        <w:rPr>
+          <w:rFonts w:ascii="Arial" w:hAnsi="Arial" w:cs="Arial"/>
+          <w:noProof/>
+        </w:rPr>
+        <w:t xml:space="preserve"> the overall learning </w:t>
+      </w:r>
+      <w:r>
+        <w:rPr>
+          <w:rFonts w:ascii="Arial" w:hAnsi="Arial" w:cs="Arial"/>
+          <w:noProof/>
+        </w:rPr>
+        <w:t xml:space="preserve">qualification based on the </w:t>
+      </w:r>
+      <w:r>
+        <w:rPr>
+          <w:rFonts w:ascii="Arial" w:hAnsi="Arial" w:cs="Arial"/>
+          <w:i/>
+          <w:iCs/>
+          <w:noProof/>
+        </w:rPr>
+        <w:t xml:space="preserve">different learning </w:t>
+      </w:r>
+      <w:r>
+        <w:rPr>
+          <w:rFonts w:ascii="Arial" w:hAnsi="Arial" w:cs="Arial"/>
+          <w:i/>
+          <w:iCs/>
           <w:noProof/>
         </w:rPr>
         <w:t>achievement</w:t>
@@ -673,6 +1115,8 @@
       <w:r>
         <w:rPr>
           <w:rFonts w:ascii="Arial" w:hAnsi="Arial" w:cs="Arial"/>
+          <w:i/>
+          <w:iCs/>
           <w:noProof/>
         </w:rPr>
         <w:t>s</w:t>
@@ -1496,6 +1940,25 @@
       <w:shd w:val="clear" w:color="auto" w:fill="E1DFDD"/>
     </w:rPr>
   </w:style>
+  <w:style w:type="table" w:styleId="TableGrid">
+    <w:name w:val="Table Grid"/>
+    <w:basedOn w:val="TableNormal"/>
+    <w:uiPriority w:val="39"/>
+    <w:rsid w:val="00F55568"/>
+    <w:pPr>
+      <w:spacing w:after="0" w:line="240" w:lineRule="auto"/>
+    </w:pPr>
+    <w:tblPr>
+      <w:tblBorders>
+        <w:top w:val="single" w:sz="4" w:space="0" w:color="auto"/>
+        <w:left w:val="single" w:sz="4" w:space="0" w:color="auto"/>
+        <w:bottom w:val="single" w:sz="4" w:space="0" w:color="auto"/>
+        <w:right w:val="single" w:sz="4" w:space="0" w:color="auto"/>
+        <w:insideH w:val="single" w:sz="4" w:space="0" w:color="auto"/>
+        <w:insideV w:val="single" w:sz="4" w:space="0" w:color="auto"/>
+      </w:tblBorders>
+    </w:tblPr>
+  </w:style>
 </w:styles>
 </file>
 

</xml_diff>